<commit_message>
added scripts for items
</commit_message>
<xml_diff>
--- a/New Unity Project/item_lesson_doc.docx
+++ b/New Unity Project/item_lesson_doc.docx
@@ -89,11 +89,6 @@
       </w:r>
     </w:p>
     <w:p>
-      <w:pPr>
-        <w:rPr>
-          <w:lang w:val="en-US"/>
-        </w:rPr>
-      </w:pPr>
       <w:r>
         <w:t xml:space="preserve">Далее в </w:t>
       </w:r>
@@ -141,11 +136,6 @@
     </w:p>
     <w:p/>
     <w:p>
-      <w:pPr>
-        <w:rPr>
-          <w:lang w:val="en-US"/>
-        </w:rPr>
-      </w:pPr>
       <w:r>
         <w:rPr>
           <w:noProof/>
@@ -418,11 +408,6 @@
       </w:r>
     </w:p>
     <w:p>
-      <w:pPr>
-        <w:rPr>
-          <w:lang w:val="en-US"/>
-        </w:rPr>
-      </w:pPr>
       <w:r>
         <w:t xml:space="preserve">Делаем его дочерним к </w:t>
       </w:r>
@@ -548,11 +533,6 @@
       <w:proofErr w:type="spellEnd"/>
     </w:p>
     <w:p>
-      <w:pPr>
-        <w:rPr>
-          <w:lang w:val="en-US"/>
-        </w:rPr>
-      </w:pPr>
       <w:r>
         <w:t xml:space="preserve">Создаем еще один объект </w:t>
       </w:r>
@@ -1410,11 +1390,6 @@
       </w:r>
     </w:p>
     <w:p>
-      <w:pPr>
-        <w:rPr>
-          <w:lang w:val="en-US"/>
-        </w:rPr>
-      </w:pPr>
       <w:r>
         <w:t xml:space="preserve">Добавим третий объект на UI тоже </w:t>
       </w:r>
@@ -1833,6 +1808,642 @@
         </w:drawing>
       </w:r>
     </w:p>
+    <w:p>
+      <w:pPr>
+        <w:rPr>
+          <w:lang w:val="en-US"/>
+        </w:rPr>
+      </w:pPr>
+    </w:p>
+    <w:p>
+      <w:r>
+        <w:t>ЧАСТЬ 2 (09 04 2021)</w:t>
+      </w:r>
+    </w:p>
+    <w:p>
+      <w:r>
+        <w:t xml:space="preserve">Инициализируем при запуске игры наполнение коллекции </w:t>
+      </w:r>
+      <w:proofErr w:type="spellStart"/>
+      <w:r>
+        <w:t>Item</w:t>
+      </w:r>
+      <w:proofErr w:type="spellEnd"/>
+      <w:r>
+        <w:t xml:space="preserve"> </w:t>
+      </w:r>
+      <w:proofErr w:type="spellStart"/>
+      <w:r>
+        <w:t>packge</w:t>
+      </w:r>
+      <w:proofErr w:type="spellEnd"/>
+      <w:r>
+        <w:t xml:space="preserve">  заполнением пустыми экземплярами ячеек.</w:t>
+      </w:r>
+    </w:p>
+    <w:p>
+      <w:r>
+        <w:t>Добавим возможность скрытия/открытия инвентаря нажатием кнопки путем проверки активности.</w:t>
+      </w:r>
+    </w:p>
+    <w:p>
+      <w:r>
+        <w:rPr>
+          <w:noProof/>
+          <w:lang w:eastAsia="ru-RU"/>
+        </w:rPr>
+        <w:lastRenderedPageBreak/>
+        <w:drawing>
+          <wp:inline distT="0" distB="0" distL="0" distR="0">
+            <wp:extent cx="5940425" cy="5127262"/>
+            <wp:effectExtent l="19050" t="0" r="3175" b="0"/>
+            <wp:docPr id="2" name="Рисунок 1"/>
+            <wp:cNvGraphicFramePr>
+              <a:graphicFrameLocks xmlns:a="http://schemas.openxmlformats.org/drawingml/2006/main" noChangeAspect="1"/>
+            </wp:cNvGraphicFramePr>
+            <a:graphic xmlns:a="http://schemas.openxmlformats.org/drawingml/2006/main">
+              <a:graphicData uri="http://schemas.openxmlformats.org/drawingml/2006/picture">
+                <pic:pic xmlns:pic="http://schemas.openxmlformats.org/drawingml/2006/picture">
+                  <pic:nvPicPr>
+                    <pic:cNvPr id="0" name="Picture 1"/>
+                    <pic:cNvPicPr>
+                      <a:picLocks noChangeAspect="1" noChangeArrowheads="1"/>
+                    </pic:cNvPicPr>
+                  </pic:nvPicPr>
+                  <pic:blipFill>
+                    <a:blip r:embed="rId22"/>
+                    <a:srcRect/>
+                    <a:stretch>
+                      <a:fillRect/>
+                    </a:stretch>
+                  </pic:blipFill>
+                  <pic:spPr bwMode="auto">
+                    <a:xfrm>
+                      <a:off x="0" y="0"/>
+                      <a:ext cx="5948557" cy="5134280"/>
+                    </a:xfrm>
+                    <a:prstGeom prst="rect">
+                      <a:avLst/>
+                    </a:prstGeom>
+                    <a:noFill/>
+                    <a:ln w="9525">
+                      <a:noFill/>
+                      <a:miter lim="800000"/>
+                      <a:headEnd/>
+                      <a:tailEnd/>
+                    </a:ln>
+                  </pic:spPr>
+                </pic:pic>
+              </a:graphicData>
+            </a:graphic>
+          </wp:inline>
+        </w:drawing>
+      </w:r>
+    </w:p>
+    <w:p>
+      <w:r>
+        <w:t xml:space="preserve">Добавим менеджеру инвентаря экземпляр </w:t>
+      </w:r>
+      <w:proofErr w:type="spellStart"/>
+      <w:r>
+        <w:t>Inventory</w:t>
+      </w:r>
+      <w:proofErr w:type="spellEnd"/>
+      <w:r>
+        <w:t xml:space="preserve"> </w:t>
+      </w:r>
+      <w:proofErr w:type="spellStart"/>
+      <w:r>
+        <w:t>Panel</w:t>
+      </w:r>
+      <w:proofErr w:type="spellEnd"/>
+      <w:r>
+        <w:t xml:space="preserve">  и назначим кнопку открытия инвентаря.</w:t>
+      </w:r>
+    </w:p>
+    <w:p>
+      <w:r>
+        <w:rPr>
+          <w:noProof/>
+          <w:lang w:eastAsia="ru-RU"/>
+        </w:rPr>
+        <w:lastRenderedPageBreak/>
+        <w:drawing>
+          <wp:inline distT="0" distB="0" distL="0" distR="0">
+            <wp:extent cx="3733800" cy="3943350"/>
+            <wp:effectExtent l="19050" t="0" r="0" b="0"/>
+            <wp:docPr id="3" name="Рисунок 4"/>
+            <wp:cNvGraphicFramePr>
+              <a:graphicFrameLocks xmlns:a="http://schemas.openxmlformats.org/drawingml/2006/main" noChangeAspect="1"/>
+            </wp:cNvGraphicFramePr>
+            <a:graphic xmlns:a="http://schemas.openxmlformats.org/drawingml/2006/main">
+              <a:graphicData uri="http://schemas.openxmlformats.org/drawingml/2006/picture">
+                <pic:pic xmlns:pic="http://schemas.openxmlformats.org/drawingml/2006/picture">
+                  <pic:nvPicPr>
+                    <pic:cNvPr id="0" name="Picture 4"/>
+                    <pic:cNvPicPr>
+                      <a:picLocks noChangeAspect="1" noChangeArrowheads="1"/>
+                    </pic:cNvPicPr>
+                  </pic:nvPicPr>
+                  <pic:blipFill>
+                    <a:blip r:embed="rId23"/>
+                    <a:srcRect/>
+                    <a:stretch>
+                      <a:fillRect/>
+                    </a:stretch>
+                  </pic:blipFill>
+                  <pic:spPr bwMode="auto">
+                    <a:xfrm>
+                      <a:off x="0" y="0"/>
+                      <a:ext cx="3733800" cy="3943350"/>
+                    </a:xfrm>
+                    <a:prstGeom prst="rect">
+                      <a:avLst/>
+                    </a:prstGeom>
+                    <a:noFill/>
+                    <a:ln w="9525">
+                      <a:noFill/>
+                      <a:miter lim="800000"/>
+                      <a:headEnd/>
+                      <a:tailEnd/>
+                    </a:ln>
+                  </pic:spPr>
+                </pic:pic>
+              </a:graphicData>
+            </a:graphic>
+          </wp:inline>
+        </w:drawing>
+      </w:r>
+    </w:p>
+    <w:p>
+      <w:r>
+        <w:t xml:space="preserve">Поднятие предметов с помощью </w:t>
+      </w:r>
+      <w:proofErr w:type="spellStart"/>
+      <w:r>
+        <w:t>RayCast</w:t>
+      </w:r>
+      <w:proofErr w:type="spellEnd"/>
+      <w:r>
+        <w:t xml:space="preserve"> (возможно с помощью триггера)</w:t>
+      </w:r>
+    </w:p>
+    <w:p>
+      <w:pPr>
+        <w:rPr>
+          <w:lang w:val="en-US"/>
+        </w:rPr>
+      </w:pPr>
+      <w:r>
+        <w:t xml:space="preserve">Вынесем метод отображения инвентаря в </w:t>
+      </w:r>
+      <w:proofErr w:type="spellStart"/>
+      <w:r>
+        <w:t>ToggelInve</w:t>
+      </w:r>
+      <w:r>
+        <w:rPr>
+          <w:lang w:val="en-US"/>
+        </w:rPr>
+        <w:t>ntory</w:t>
+      </w:r>
+      <w:proofErr w:type="spellEnd"/>
+      <w:r>
+        <w:t>();</w:t>
+      </w:r>
+    </w:p>
+    <w:p>
+      <w:pPr>
+        <w:rPr>
+          <w:lang w:val="en-US"/>
+        </w:rPr>
+      </w:pPr>
+      <w:r>
+        <w:rPr>
+          <w:noProof/>
+          <w:lang w:eastAsia="ru-RU"/>
+        </w:rPr>
+        <w:drawing>
+          <wp:inline distT="0" distB="0" distL="0" distR="0">
+            <wp:extent cx="3857625" cy="2333625"/>
+            <wp:effectExtent l="19050" t="0" r="9525" b="0"/>
+            <wp:docPr id="6" name="Рисунок 10"/>
+            <wp:cNvGraphicFramePr>
+              <a:graphicFrameLocks xmlns:a="http://schemas.openxmlformats.org/drawingml/2006/main" noChangeAspect="1"/>
+            </wp:cNvGraphicFramePr>
+            <a:graphic xmlns:a="http://schemas.openxmlformats.org/drawingml/2006/main">
+              <a:graphicData uri="http://schemas.openxmlformats.org/drawingml/2006/picture">
+                <pic:pic xmlns:pic="http://schemas.openxmlformats.org/drawingml/2006/picture">
+                  <pic:nvPicPr>
+                    <pic:cNvPr id="0" name="Picture 10"/>
+                    <pic:cNvPicPr>
+                      <a:picLocks noChangeAspect="1" noChangeArrowheads="1"/>
+                    </pic:cNvPicPr>
+                  </pic:nvPicPr>
+                  <pic:blipFill>
+                    <a:blip r:embed="rId24"/>
+                    <a:srcRect/>
+                    <a:stretch>
+                      <a:fillRect/>
+                    </a:stretch>
+                  </pic:blipFill>
+                  <pic:spPr bwMode="auto">
+                    <a:xfrm>
+                      <a:off x="0" y="0"/>
+                      <a:ext cx="3857625" cy="2333625"/>
+                    </a:xfrm>
+                    <a:prstGeom prst="rect">
+                      <a:avLst/>
+                    </a:prstGeom>
+                    <a:noFill/>
+                    <a:ln w="9525">
+                      <a:noFill/>
+                      <a:miter lim="800000"/>
+                      <a:headEnd/>
+                      <a:tailEnd/>
+                    </a:ln>
+                  </pic:spPr>
+                </pic:pic>
+              </a:graphicData>
+            </a:graphic>
+          </wp:inline>
+        </w:drawing>
+      </w:r>
+    </w:p>
+    <w:p>
+      <w:pPr>
+        <w:rPr>
+          <w:lang w:val="en-US"/>
+        </w:rPr>
+      </w:pPr>
+      <w:r>
+        <w:t>Реализуем поднятие предметов</w:t>
+      </w:r>
+    </w:p>
+    <w:p>
+      <w:pPr>
+        <w:rPr>
+          <w:lang w:val="en-US"/>
+        </w:rPr>
+      </w:pPr>
+      <w:r>
+        <w:rPr>
+          <w:noProof/>
+          <w:lang w:eastAsia="ru-RU"/>
+        </w:rPr>
+        <w:lastRenderedPageBreak/>
+        <w:drawing>
+          <wp:inline distT="0" distB="0" distL="0" distR="0">
+            <wp:extent cx="5940425" cy="4840694"/>
+            <wp:effectExtent l="19050" t="0" r="3175" b="0"/>
+            <wp:docPr id="5" name="Рисунок 7"/>
+            <wp:cNvGraphicFramePr>
+              <a:graphicFrameLocks xmlns:a="http://schemas.openxmlformats.org/drawingml/2006/main" noChangeAspect="1"/>
+            </wp:cNvGraphicFramePr>
+            <a:graphic xmlns:a="http://schemas.openxmlformats.org/drawingml/2006/main">
+              <a:graphicData uri="http://schemas.openxmlformats.org/drawingml/2006/picture">
+                <pic:pic xmlns:pic="http://schemas.openxmlformats.org/drawingml/2006/picture">
+                  <pic:nvPicPr>
+                    <pic:cNvPr id="0" name="Picture 7"/>
+                    <pic:cNvPicPr>
+                      <a:picLocks noChangeAspect="1" noChangeArrowheads="1"/>
+                    </pic:cNvPicPr>
+                  </pic:nvPicPr>
+                  <pic:blipFill>
+                    <a:blip r:embed="rId25"/>
+                    <a:srcRect/>
+                    <a:stretch>
+                      <a:fillRect/>
+                    </a:stretch>
+                  </pic:blipFill>
+                  <pic:spPr bwMode="auto">
+                    <a:xfrm>
+                      <a:off x="0" y="0"/>
+                      <a:ext cx="5940425" cy="4840694"/>
+                    </a:xfrm>
+                    <a:prstGeom prst="rect">
+                      <a:avLst/>
+                    </a:prstGeom>
+                    <a:noFill/>
+                    <a:ln w="9525">
+                      <a:noFill/>
+                      <a:miter lim="800000"/>
+                      <a:headEnd/>
+                      <a:tailEnd/>
+                    </a:ln>
+                  </pic:spPr>
+                </pic:pic>
+              </a:graphicData>
+            </a:graphic>
+          </wp:inline>
+        </w:drawing>
+      </w:r>
+    </w:p>
+    <w:p>
+      <w:pPr>
+        <w:rPr>
+          <w:lang w:val="en-US"/>
+        </w:rPr>
+      </w:pPr>
+      <w:r>
+        <w:t>Предметы будут класться в первую найденную непусту</w:t>
+      </w:r>
+      <w:r>
+        <w:t xml:space="preserve">ю ячейку при фильтре всех ячеек. Будет проверяться на 0 поле </w:t>
+      </w:r>
+      <w:proofErr w:type="spellStart"/>
+      <w:r>
+        <w:t>Id</w:t>
+      </w:r>
+      <w:proofErr w:type="spellEnd"/>
+      <w:r>
+        <w:t>.</w:t>
+      </w:r>
+    </w:p>
+    <w:p>
+      <w:pPr>
+        <w:rPr>
+          <w:lang w:val="en-US"/>
+        </w:rPr>
+      </w:pPr>
+      <w:r>
+        <w:rPr>
+          <w:noProof/>
+          <w:lang w:eastAsia="ru-RU"/>
+        </w:rPr>
+        <w:lastRenderedPageBreak/>
+        <w:drawing>
+          <wp:inline distT="0" distB="0" distL="0" distR="0">
+            <wp:extent cx="5676900" cy="4657725"/>
+            <wp:effectExtent l="19050" t="0" r="0" b="0"/>
+            <wp:docPr id="8" name="Рисунок 13"/>
+            <wp:cNvGraphicFramePr>
+              <a:graphicFrameLocks xmlns:a="http://schemas.openxmlformats.org/drawingml/2006/main" noChangeAspect="1"/>
+            </wp:cNvGraphicFramePr>
+            <a:graphic xmlns:a="http://schemas.openxmlformats.org/drawingml/2006/main">
+              <a:graphicData uri="http://schemas.openxmlformats.org/drawingml/2006/picture">
+                <pic:pic xmlns:pic="http://schemas.openxmlformats.org/drawingml/2006/picture">
+                  <pic:nvPicPr>
+                    <pic:cNvPr id="0" name="Picture 13"/>
+                    <pic:cNvPicPr>
+                      <a:picLocks noChangeAspect="1" noChangeArrowheads="1"/>
+                    </pic:cNvPicPr>
+                  </pic:nvPicPr>
+                  <pic:blipFill>
+                    <a:blip r:embed="rId26"/>
+                    <a:srcRect/>
+                    <a:stretch>
+                      <a:fillRect/>
+                    </a:stretch>
+                  </pic:blipFill>
+                  <pic:spPr bwMode="auto">
+                    <a:xfrm>
+                      <a:off x="0" y="0"/>
+                      <a:ext cx="5676900" cy="4657725"/>
+                    </a:xfrm>
+                    <a:prstGeom prst="rect">
+                      <a:avLst/>
+                    </a:prstGeom>
+                    <a:noFill/>
+                    <a:ln w="9525">
+                      <a:noFill/>
+                      <a:miter lim="800000"/>
+                      <a:headEnd/>
+                      <a:tailEnd/>
+                    </a:ln>
+                  </pic:spPr>
+                </pic:pic>
+              </a:graphicData>
+            </a:graphic>
+          </wp:inline>
+        </w:drawing>
+      </w:r>
+    </w:p>
+    <w:p>
+      <w:r>
+        <w:t xml:space="preserve">И перед запуском в </w:t>
+      </w:r>
+      <w:proofErr w:type="spellStart"/>
+      <w:r>
+        <w:t>Inventory</w:t>
+      </w:r>
+      <w:proofErr w:type="spellEnd"/>
+      <w:r>
+        <w:t xml:space="preserve"> </w:t>
+      </w:r>
+      <w:proofErr w:type="spellStart"/>
+      <w:r>
+        <w:t>Manager</w:t>
+      </w:r>
+      <w:proofErr w:type="spellEnd"/>
+      <w:r>
+        <w:t xml:space="preserve"> добавили кнопку взаимодействия E</w:t>
+      </w:r>
+    </w:p>
+    <w:p>
+      <w:pPr>
+        <w:rPr>
+          <w:lang w:val="en-US"/>
+        </w:rPr>
+      </w:pPr>
+      <w:r>
+        <w:rPr>
+          <w:noProof/>
+          <w:lang w:eastAsia="ru-RU"/>
+        </w:rPr>
+        <w:drawing>
+          <wp:inline distT="0" distB="0" distL="0" distR="0">
+            <wp:extent cx="3724275" cy="4057650"/>
+            <wp:effectExtent l="19050" t="0" r="9525" b="0"/>
+            <wp:docPr id="9" name="Рисунок 16"/>
+            <wp:cNvGraphicFramePr>
+              <a:graphicFrameLocks xmlns:a="http://schemas.openxmlformats.org/drawingml/2006/main" noChangeAspect="1"/>
+            </wp:cNvGraphicFramePr>
+            <a:graphic xmlns:a="http://schemas.openxmlformats.org/drawingml/2006/main">
+              <a:graphicData uri="http://schemas.openxmlformats.org/drawingml/2006/picture">
+                <pic:pic xmlns:pic="http://schemas.openxmlformats.org/drawingml/2006/picture">
+                  <pic:nvPicPr>
+                    <pic:cNvPr id="0" name="Picture 16"/>
+                    <pic:cNvPicPr>
+                      <a:picLocks noChangeAspect="1" noChangeArrowheads="1"/>
+                    </pic:cNvPicPr>
+                  </pic:nvPicPr>
+                  <pic:blipFill>
+                    <a:blip r:embed="rId27"/>
+                    <a:srcRect/>
+                    <a:stretch>
+                      <a:fillRect/>
+                    </a:stretch>
+                  </pic:blipFill>
+                  <pic:spPr bwMode="auto">
+                    <a:xfrm>
+                      <a:off x="0" y="0"/>
+                      <a:ext cx="3724275" cy="4057650"/>
+                    </a:xfrm>
+                    <a:prstGeom prst="rect">
+                      <a:avLst/>
+                    </a:prstGeom>
+                    <a:noFill/>
+                    <a:ln w="9525">
+                      <a:noFill/>
+                      <a:miter lim="800000"/>
+                      <a:headEnd/>
+                      <a:tailEnd/>
+                    </a:ln>
+                  </pic:spPr>
+                </pic:pic>
+              </a:graphicData>
+            </a:graphic>
+          </wp:inline>
+        </w:drawing>
+      </w:r>
+    </w:p>
+    <w:p>
+      <w:r>
+        <w:lastRenderedPageBreak/>
+        <w:t>ЧАСТЬ 3</w:t>
+      </w:r>
+    </w:p>
+    <w:p>
+      <w:r>
+        <w:t xml:space="preserve">Добавим возможность прибавления количества поднятых экземпляров объектов и отображение этого количества в дочернем объекте </w:t>
+      </w:r>
+      <w:proofErr w:type="spellStart"/>
+      <w:r>
+        <w:t>Icon</w:t>
+      </w:r>
+      <w:proofErr w:type="spellEnd"/>
+      <w:r>
+        <w:t xml:space="preserve"> - </w:t>
+      </w:r>
+      <w:proofErr w:type="spellStart"/>
+      <w:r>
+        <w:t>Text</w:t>
+      </w:r>
+      <w:proofErr w:type="spellEnd"/>
+      <w:r>
+        <w:t>;</w:t>
+      </w:r>
+    </w:p>
+    <w:p>
+      <w:pPr>
+        <w:rPr>
+          <w:lang w:val="en-US"/>
+        </w:rPr>
+      </w:pPr>
+      <w:r>
+        <w:rPr>
+          <w:noProof/>
+          <w:lang w:eastAsia="ru-RU"/>
+        </w:rPr>
+        <w:drawing>
+          <wp:inline distT="0" distB="0" distL="0" distR="0">
+            <wp:extent cx="5438775" cy="5753100"/>
+            <wp:effectExtent l="19050" t="0" r="9525" b="0"/>
+            <wp:docPr id="11" name="Рисунок 19"/>
+            <wp:cNvGraphicFramePr>
+              <a:graphicFrameLocks xmlns:a="http://schemas.openxmlformats.org/drawingml/2006/main" noChangeAspect="1"/>
+            </wp:cNvGraphicFramePr>
+            <a:graphic xmlns:a="http://schemas.openxmlformats.org/drawingml/2006/main">
+              <a:graphicData uri="http://schemas.openxmlformats.org/drawingml/2006/picture">
+                <pic:pic xmlns:pic="http://schemas.openxmlformats.org/drawingml/2006/picture">
+                  <pic:nvPicPr>
+                    <pic:cNvPr id="0" name="Picture 19"/>
+                    <pic:cNvPicPr>
+                      <a:picLocks noChangeAspect="1" noChangeArrowheads="1"/>
+                    </pic:cNvPicPr>
+                  </pic:nvPicPr>
+                  <pic:blipFill>
+                    <a:blip r:embed="rId28"/>
+                    <a:srcRect/>
+                    <a:stretch>
+                      <a:fillRect/>
+                    </a:stretch>
+                  </pic:blipFill>
+                  <pic:spPr bwMode="auto">
+                    <a:xfrm>
+                      <a:off x="0" y="0"/>
+                      <a:ext cx="5438775" cy="5753100"/>
+                    </a:xfrm>
+                    <a:prstGeom prst="rect">
+                      <a:avLst/>
+                    </a:prstGeom>
+                    <a:noFill/>
+                    <a:ln w="9525">
+                      <a:noFill/>
+                      <a:miter lim="800000"/>
+                      <a:headEnd/>
+                      <a:tailEnd/>
+                    </a:ln>
+                  </pic:spPr>
+                </pic:pic>
+              </a:graphicData>
+            </a:graphic>
+          </wp:inline>
+        </w:drawing>
+      </w:r>
+    </w:p>
+    <w:p>
+      <w:r>
+        <w:t>Так же добавляем количество добавляемых объектов при поднятии предмета</w:t>
+      </w:r>
+    </w:p>
+    <w:p>
+      <w:r>
+        <w:rPr>
+          <w:noProof/>
+          <w:lang w:eastAsia="ru-RU"/>
+        </w:rPr>
+        <w:lastRenderedPageBreak/>
+        <w:drawing>
+          <wp:inline distT="0" distB="0" distL="0" distR="0">
+            <wp:extent cx="5876925" cy="5438775"/>
+            <wp:effectExtent l="19050" t="0" r="9525" b="0"/>
+            <wp:docPr id="12" name="Рисунок 22"/>
+            <wp:cNvGraphicFramePr>
+              <a:graphicFrameLocks xmlns:a="http://schemas.openxmlformats.org/drawingml/2006/main" noChangeAspect="1"/>
+            </wp:cNvGraphicFramePr>
+            <a:graphic xmlns:a="http://schemas.openxmlformats.org/drawingml/2006/main">
+              <a:graphicData uri="http://schemas.openxmlformats.org/drawingml/2006/picture">
+                <pic:pic xmlns:pic="http://schemas.openxmlformats.org/drawingml/2006/picture">
+                  <pic:nvPicPr>
+                    <pic:cNvPr id="0" name="Picture 22"/>
+                    <pic:cNvPicPr>
+                      <a:picLocks noChangeAspect="1" noChangeArrowheads="1"/>
+                    </pic:cNvPicPr>
+                  </pic:nvPicPr>
+                  <pic:blipFill>
+                    <a:blip r:embed="rId29"/>
+                    <a:srcRect/>
+                    <a:stretch>
+                      <a:fillRect/>
+                    </a:stretch>
+                  </pic:blipFill>
+                  <pic:spPr bwMode="auto">
+                    <a:xfrm>
+                      <a:off x="0" y="0"/>
+                      <a:ext cx="5876925" cy="5438775"/>
+                    </a:xfrm>
+                    <a:prstGeom prst="rect">
+                      <a:avLst/>
+                    </a:prstGeom>
+                    <a:noFill/>
+                    <a:ln w="9525">
+                      <a:noFill/>
+                      <a:miter lim="800000"/>
+                      <a:headEnd/>
+                      <a:tailEnd/>
+                    </a:ln>
+                  </pic:spPr>
+                </pic:pic>
+              </a:graphicData>
+            </a:graphic>
+          </wp:inline>
+        </w:drawing>
+      </w:r>
+    </w:p>
+    <w:p/>
+    <w:p/>
     <w:sectPr>
       <w:pgSz w:w="11906" w:h="16838"/>
       <w:pgMar w:top="1134" w:right="850" w:bottom="1134" w:left="1701" w:header="708" w:footer="708" w:gutter="0"/>

</xml_diff>

<commit_message>
added methods for created note about additional item in inventory
</commit_message>
<xml_diff>
--- a/New Unity Project/item_lesson_doc.docx
+++ b/New Unity Project/item_lesson_doc.docx
@@ -1691,11 +1691,6 @@
       </w:pPr>
     </w:p>
     <w:p>
-      <w:pPr>
-        <w:rPr>
-          <w:lang w:val="en-US"/>
-        </w:rPr>
-      </w:pPr>
       <w:r>
         <w:lastRenderedPageBreak/>
         <w:t xml:space="preserve">Создадим пустой </w:t>
@@ -1748,13 +1743,10 @@
         <w:rPr>
           <w:lang w:val="en-US"/>
         </w:rPr>
-        <w:t>Item.</w:t>
-      </w:r>
-      <w:r>
-        <w:rPr>
-          <w:lang w:val="en-US"/>
-        </w:rPr>
-        <w:t xml:space="preserve"> </w:t>
+        <w:t>Item</w:t>
+      </w:r>
+      <w:r>
+        <w:t xml:space="preserve">. </w:t>
       </w:r>
       <w:r>
         <w:rPr>
@@ -1808,13 +1800,7 @@
         </w:drawing>
       </w:r>
     </w:p>
-    <w:p>
-      <w:pPr>
-        <w:rPr>
-          <w:lang w:val="en-US"/>
-        </w:rPr>
-      </w:pPr>
-    </w:p>
+    <w:p/>
     <w:p>
       <w:r>
         <w:t>ЧАСТЬ 2 (09 04 2021)</w:t>
@@ -1989,11 +1975,6 @@
       </w:r>
     </w:p>
     <w:p>
-      <w:pPr>
-        <w:rPr>
-          <w:lang w:val="en-US"/>
-        </w:rPr>
-      </w:pPr>
       <w:r>
         <w:t xml:space="preserve">Вынесем метод отображения инвентаря в </w:t>
       </w:r>
@@ -2423,6 +2404,1202 @@
                     <a:xfrm>
                       <a:off x="0" y="0"/>
                       <a:ext cx="5876925" cy="5438775"/>
+                    </a:xfrm>
+                    <a:prstGeom prst="rect">
+                      <a:avLst/>
+                    </a:prstGeom>
+                    <a:noFill/>
+                    <a:ln w="9525">
+                      <a:noFill/>
+                      <a:miter lim="800000"/>
+                      <a:headEnd/>
+                      <a:tailEnd/>
+                    </a:ln>
+                  </pic:spPr>
+                </pic:pic>
+              </a:graphicData>
+            </a:graphic>
+          </wp:inline>
+        </w:drawing>
+      </w:r>
+    </w:p>
+    <w:p/>
+    <w:p>
+      <w:r>
+        <w:t xml:space="preserve">Перепишем </w:t>
+      </w:r>
+      <w:proofErr w:type="spellStart"/>
+      <w:r>
+        <w:t>скрипт</w:t>
+      </w:r>
+      <w:proofErr w:type="spellEnd"/>
+      <w:r>
+        <w:t xml:space="preserve"> с учетом возможности поднятия </w:t>
+      </w:r>
+      <w:proofErr w:type="spellStart"/>
+      <w:r>
+        <w:t>стакающихся</w:t>
+      </w:r>
+      <w:proofErr w:type="spellEnd"/>
+      <w:r>
+        <w:t xml:space="preserve"> и не </w:t>
+      </w:r>
+      <w:proofErr w:type="spellStart"/>
+      <w:r>
+        <w:t>стакающихся</w:t>
+      </w:r>
+      <w:proofErr w:type="spellEnd"/>
+      <w:r>
+        <w:t xml:space="preserve"> предметов.</w:t>
+      </w:r>
+    </w:p>
+    <w:p>
+      <w:r>
+        <w:t xml:space="preserve">Для не </w:t>
+      </w:r>
+      <w:proofErr w:type="spellStart"/>
+      <w:r>
+        <w:t>стакающихся</w:t>
+      </w:r>
+      <w:proofErr w:type="spellEnd"/>
+      <w:r>
+        <w:t>:</w:t>
+      </w:r>
+    </w:p>
+    <w:p>
+      <w:r>
+        <w:rPr>
+          <w:noProof/>
+          <w:lang w:eastAsia="ru-RU"/>
+        </w:rPr>
+        <w:lastRenderedPageBreak/>
+        <w:drawing>
+          <wp:inline distT="0" distB="0" distL="0" distR="0">
+            <wp:extent cx="4981575" cy="3324225"/>
+            <wp:effectExtent l="19050" t="0" r="9525" b="0"/>
+            <wp:docPr id="14" name="Рисунок 1"/>
+            <wp:cNvGraphicFramePr>
+              <a:graphicFrameLocks xmlns:a="http://schemas.openxmlformats.org/drawingml/2006/main" noChangeAspect="1"/>
+            </wp:cNvGraphicFramePr>
+            <a:graphic xmlns:a="http://schemas.openxmlformats.org/drawingml/2006/main">
+              <a:graphicData uri="http://schemas.openxmlformats.org/drawingml/2006/picture">
+                <pic:pic xmlns:pic="http://schemas.openxmlformats.org/drawingml/2006/picture">
+                  <pic:nvPicPr>
+                    <pic:cNvPr id="0" name="Picture 1"/>
+                    <pic:cNvPicPr>
+                      <a:picLocks noChangeAspect="1" noChangeArrowheads="1"/>
+                    </pic:cNvPicPr>
+                  </pic:nvPicPr>
+                  <pic:blipFill>
+                    <a:blip r:embed="rId30"/>
+                    <a:srcRect/>
+                    <a:stretch>
+                      <a:fillRect/>
+                    </a:stretch>
+                  </pic:blipFill>
+                  <pic:spPr bwMode="auto">
+                    <a:xfrm>
+                      <a:off x="0" y="0"/>
+                      <a:ext cx="4981575" cy="3324225"/>
+                    </a:xfrm>
+                    <a:prstGeom prst="rect">
+                      <a:avLst/>
+                    </a:prstGeom>
+                    <a:noFill/>
+                    <a:ln w="9525">
+                      <a:noFill/>
+                      <a:miter lim="800000"/>
+                      <a:headEnd/>
+                      <a:tailEnd/>
+                    </a:ln>
+                  </pic:spPr>
+                </pic:pic>
+              </a:graphicData>
+            </a:graphic>
+          </wp:inline>
+        </w:drawing>
+      </w:r>
+    </w:p>
+    <w:p>
+      <w:r>
+        <w:t xml:space="preserve">Для </w:t>
+      </w:r>
+      <w:proofErr w:type="spellStart"/>
+      <w:r>
+        <w:t>стакающихся</w:t>
+      </w:r>
+      <w:proofErr w:type="spellEnd"/>
+      <w:r>
+        <w:t>:</w:t>
+      </w:r>
+    </w:p>
+    <w:p>
+      <w:r>
+        <w:rPr>
+          <w:noProof/>
+          <w:lang w:eastAsia="ru-RU"/>
+        </w:rPr>
+        <w:drawing>
+          <wp:inline distT="0" distB="0" distL="0" distR="0">
+            <wp:extent cx="4762500" cy="3381375"/>
+            <wp:effectExtent l="19050" t="0" r="0" b="0"/>
+            <wp:docPr id="15" name="Рисунок 4"/>
+            <wp:cNvGraphicFramePr>
+              <a:graphicFrameLocks xmlns:a="http://schemas.openxmlformats.org/drawingml/2006/main" noChangeAspect="1"/>
+            </wp:cNvGraphicFramePr>
+            <a:graphic xmlns:a="http://schemas.openxmlformats.org/drawingml/2006/main">
+              <a:graphicData uri="http://schemas.openxmlformats.org/drawingml/2006/picture">
+                <pic:pic xmlns:pic="http://schemas.openxmlformats.org/drawingml/2006/picture">
+                  <pic:nvPicPr>
+                    <pic:cNvPr id="0" name="Picture 4"/>
+                    <pic:cNvPicPr>
+                      <a:picLocks noChangeAspect="1" noChangeArrowheads="1"/>
+                    </pic:cNvPicPr>
+                  </pic:nvPicPr>
+                  <pic:blipFill>
+                    <a:blip r:embed="rId31"/>
+                    <a:srcRect/>
+                    <a:stretch>
+                      <a:fillRect/>
+                    </a:stretch>
+                  </pic:blipFill>
+                  <pic:spPr bwMode="auto">
+                    <a:xfrm>
+                      <a:off x="0" y="0"/>
+                      <a:ext cx="4762500" cy="3381375"/>
+                    </a:xfrm>
+                    <a:prstGeom prst="rect">
+                      <a:avLst/>
+                    </a:prstGeom>
+                    <a:noFill/>
+                    <a:ln w="9525">
+                      <a:noFill/>
+                      <a:miter lim="800000"/>
+                      <a:headEnd/>
+                      <a:tailEnd/>
+                    </a:ln>
+                  </pic:spPr>
+                </pic:pic>
+              </a:graphicData>
+            </a:graphic>
+          </wp:inline>
+        </w:drawing>
+      </w:r>
+    </w:p>
+    <w:p>
+      <w:r>
+        <w:t>И будем вызывать это все в одном методе добавления предметов:</w:t>
+      </w:r>
+    </w:p>
+    <w:p>
+      <w:r>
+        <w:rPr>
+          <w:noProof/>
+          <w:lang w:eastAsia="ru-RU"/>
+        </w:rPr>
+        <w:lastRenderedPageBreak/>
+        <w:drawing>
+          <wp:inline distT="0" distB="0" distL="0" distR="0">
+            <wp:extent cx="3838575" cy="1800225"/>
+            <wp:effectExtent l="19050" t="0" r="9525" b="0"/>
+            <wp:docPr id="17" name="Рисунок 7"/>
+            <wp:cNvGraphicFramePr>
+              <a:graphicFrameLocks xmlns:a="http://schemas.openxmlformats.org/drawingml/2006/main" noChangeAspect="1"/>
+            </wp:cNvGraphicFramePr>
+            <a:graphic xmlns:a="http://schemas.openxmlformats.org/drawingml/2006/main">
+              <a:graphicData uri="http://schemas.openxmlformats.org/drawingml/2006/picture">
+                <pic:pic xmlns:pic="http://schemas.openxmlformats.org/drawingml/2006/picture">
+                  <pic:nvPicPr>
+                    <pic:cNvPr id="0" name="Picture 7"/>
+                    <pic:cNvPicPr>
+                      <a:picLocks noChangeAspect="1" noChangeArrowheads="1"/>
+                    </pic:cNvPicPr>
+                  </pic:nvPicPr>
+                  <pic:blipFill>
+                    <a:blip r:embed="rId32"/>
+                    <a:srcRect/>
+                    <a:stretch>
+                      <a:fillRect/>
+                    </a:stretch>
+                  </pic:blipFill>
+                  <pic:spPr bwMode="auto">
+                    <a:xfrm>
+                      <a:off x="0" y="0"/>
+                      <a:ext cx="3838575" cy="1800225"/>
+                    </a:xfrm>
+                    <a:prstGeom prst="rect">
+                      <a:avLst/>
+                    </a:prstGeom>
+                    <a:noFill/>
+                    <a:ln w="9525">
+                      <a:noFill/>
+                      <a:miter lim="800000"/>
+                      <a:headEnd/>
+                      <a:tailEnd/>
+                    </a:ln>
+                  </pic:spPr>
+                </pic:pic>
+              </a:graphicData>
+            </a:graphic>
+          </wp:inline>
+        </w:drawing>
+      </w:r>
+    </w:p>
+    <w:p>
+      <w:r>
+        <w:t xml:space="preserve">Который в свою очередь будем вызывать в методе </w:t>
+      </w:r>
+      <w:proofErr w:type="spellStart"/>
+      <w:r>
+        <w:t>Update</w:t>
+      </w:r>
+      <w:proofErr w:type="spellEnd"/>
+      <w:r>
+        <w:t>:</w:t>
+      </w:r>
+    </w:p>
+    <w:p>
+      <w:pPr>
+        <w:rPr>
+          <w:lang w:val="en-US"/>
+        </w:rPr>
+      </w:pPr>
+      <w:r>
+        <w:rPr>
+          <w:noProof/>
+          <w:lang w:eastAsia="ru-RU"/>
+        </w:rPr>
+        <w:drawing>
+          <wp:inline distT="0" distB="0" distL="0" distR="0">
+            <wp:extent cx="5572125" cy="2962275"/>
+            <wp:effectExtent l="19050" t="0" r="9525" b="0"/>
+            <wp:docPr id="18" name="Рисунок 10"/>
+            <wp:cNvGraphicFramePr>
+              <a:graphicFrameLocks xmlns:a="http://schemas.openxmlformats.org/drawingml/2006/main" noChangeAspect="1"/>
+            </wp:cNvGraphicFramePr>
+            <a:graphic xmlns:a="http://schemas.openxmlformats.org/drawingml/2006/main">
+              <a:graphicData uri="http://schemas.openxmlformats.org/drawingml/2006/picture">
+                <pic:pic xmlns:pic="http://schemas.openxmlformats.org/drawingml/2006/picture">
+                  <pic:nvPicPr>
+                    <pic:cNvPr id="0" name="Picture 10"/>
+                    <pic:cNvPicPr>
+                      <a:picLocks noChangeAspect="1" noChangeArrowheads="1"/>
+                    </pic:cNvPicPr>
+                  </pic:nvPicPr>
+                  <pic:blipFill>
+                    <a:blip r:embed="rId33"/>
+                    <a:srcRect/>
+                    <a:stretch>
+                      <a:fillRect/>
+                    </a:stretch>
+                  </pic:blipFill>
+                  <pic:spPr bwMode="auto">
+                    <a:xfrm>
+                      <a:off x="0" y="0"/>
+                      <a:ext cx="5572125" cy="2962275"/>
+                    </a:xfrm>
+                    <a:prstGeom prst="rect">
+                      <a:avLst/>
+                    </a:prstGeom>
+                    <a:noFill/>
+                    <a:ln w="9525">
+                      <a:noFill/>
+                      <a:miter lim="800000"/>
+                      <a:headEnd/>
+                      <a:tailEnd/>
+                    </a:ln>
+                  </pic:spPr>
+                </pic:pic>
+              </a:graphicData>
+            </a:graphic>
+          </wp:inline>
+        </w:drawing>
+      </w:r>
+    </w:p>
+    <w:p/>
+    <w:p>
+      <w:r>
+        <w:t>ЧАСТЬ 4</w:t>
+      </w:r>
+    </w:p>
+    <w:p>
+      <w:r>
+        <w:t>Сделаем оповещение о подборе предмета</w:t>
+      </w:r>
+    </w:p>
+    <w:p>
+      <w:r>
+        <w:t xml:space="preserve">1. Добавляем к нашему </w:t>
+      </w:r>
+      <w:r>
+        <w:rPr>
+          <w:lang w:val="en-US"/>
+        </w:rPr>
+        <w:t>Canvas</w:t>
+      </w:r>
+      <w:r>
+        <w:t xml:space="preserve"> </w:t>
+      </w:r>
+      <w:r>
+        <w:t xml:space="preserve">еще один UI элемент </w:t>
+      </w:r>
+      <w:proofErr w:type="spellStart"/>
+      <w:r>
+        <w:t>Panel</w:t>
+      </w:r>
+      <w:proofErr w:type="spellEnd"/>
+      <w:r>
+        <w:t xml:space="preserve">  и называем его </w:t>
+      </w:r>
+      <w:r>
+        <w:rPr>
+          <w:lang w:val="en-US"/>
+        </w:rPr>
+        <w:t>Massage</w:t>
+      </w:r>
+      <w:proofErr w:type="spellStart"/>
+      <w:r>
+        <w:t>Manager</w:t>
+      </w:r>
+      <w:proofErr w:type="spellEnd"/>
+      <w:r>
+        <w:t>.</w:t>
+      </w:r>
+    </w:p>
+    <w:p>
+      <w:r>
+        <w:rPr>
+          <w:noProof/>
+          <w:lang w:eastAsia="ru-RU"/>
+        </w:rPr>
+        <w:lastRenderedPageBreak/>
+        <w:drawing>
+          <wp:inline distT="0" distB="0" distL="0" distR="0">
+            <wp:extent cx="2162175" cy="3695700"/>
+            <wp:effectExtent l="19050" t="0" r="9525" b="0"/>
+            <wp:docPr id="20" name="Рисунок 13"/>
+            <wp:cNvGraphicFramePr>
+              <a:graphicFrameLocks xmlns:a="http://schemas.openxmlformats.org/drawingml/2006/main" noChangeAspect="1"/>
+            </wp:cNvGraphicFramePr>
+            <a:graphic xmlns:a="http://schemas.openxmlformats.org/drawingml/2006/main">
+              <a:graphicData uri="http://schemas.openxmlformats.org/drawingml/2006/picture">
+                <pic:pic xmlns:pic="http://schemas.openxmlformats.org/drawingml/2006/picture">
+                  <pic:nvPicPr>
+                    <pic:cNvPr id="0" name="Picture 13"/>
+                    <pic:cNvPicPr>
+                      <a:picLocks noChangeAspect="1" noChangeArrowheads="1"/>
+                    </pic:cNvPicPr>
+                  </pic:nvPicPr>
+                  <pic:blipFill>
+                    <a:blip r:embed="rId34"/>
+                    <a:srcRect/>
+                    <a:stretch>
+                      <a:fillRect/>
+                    </a:stretch>
+                  </pic:blipFill>
+                  <pic:spPr bwMode="auto">
+                    <a:xfrm>
+                      <a:off x="0" y="0"/>
+                      <a:ext cx="2162175" cy="3695700"/>
+                    </a:xfrm>
+                    <a:prstGeom prst="rect">
+                      <a:avLst/>
+                    </a:prstGeom>
+                    <a:noFill/>
+                    <a:ln w="9525">
+                      <a:noFill/>
+                      <a:miter lim="800000"/>
+                      <a:headEnd/>
+                      <a:tailEnd/>
+                    </a:ln>
+                  </pic:spPr>
+                </pic:pic>
+              </a:graphicData>
+            </a:graphic>
+          </wp:inline>
+        </w:drawing>
+      </w:r>
+    </w:p>
+    <w:p>
+      <w:r>
+        <w:t xml:space="preserve">В нем мы будем отображать сообщения о поднятии предметов и удалим из него компонент </w:t>
+      </w:r>
+      <w:proofErr w:type="spellStart"/>
+      <w:r>
+        <w:t>Image</w:t>
+      </w:r>
+      <w:proofErr w:type="spellEnd"/>
+    </w:p>
+    <w:p>
+      <w:r>
+        <w:t xml:space="preserve">Выравним объект в левом верхнем углу </w:t>
+      </w:r>
+    </w:p>
+    <w:p>
+      <w:r>
+        <w:rPr>
+          <w:noProof/>
+          <w:lang w:eastAsia="ru-RU"/>
+        </w:rPr>
+        <w:drawing>
+          <wp:inline distT="0" distB="0" distL="0" distR="0">
+            <wp:extent cx="5940425" cy="4507788"/>
+            <wp:effectExtent l="19050" t="0" r="3175" b="0"/>
+            <wp:docPr id="21" name="Рисунок 16"/>
+            <wp:cNvGraphicFramePr>
+              <a:graphicFrameLocks xmlns:a="http://schemas.openxmlformats.org/drawingml/2006/main" noChangeAspect="1"/>
+            </wp:cNvGraphicFramePr>
+            <a:graphic xmlns:a="http://schemas.openxmlformats.org/drawingml/2006/main">
+              <a:graphicData uri="http://schemas.openxmlformats.org/drawingml/2006/picture">
+                <pic:pic xmlns:pic="http://schemas.openxmlformats.org/drawingml/2006/picture">
+                  <pic:nvPicPr>
+                    <pic:cNvPr id="0" name="Picture 16"/>
+                    <pic:cNvPicPr>
+                      <a:picLocks noChangeAspect="1" noChangeArrowheads="1"/>
+                    </pic:cNvPicPr>
+                  </pic:nvPicPr>
+                  <pic:blipFill>
+                    <a:blip r:embed="rId35"/>
+                    <a:srcRect/>
+                    <a:stretch>
+                      <a:fillRect/>
+                    </a:stretch>
+                  </pic:blipFill>
+                  <pic:spPr bwMode="auto">
+                    <a:xfrm>
+                      <a:off x="0" y="0"/>
+                      <a:ext cx="5940425" cy="4507788"/>
+                    </a:xfrm>
+                    <a:prstGeom prst="rect">
+                      <a:avLst/>
+                    </a:prstGeom>
+                    <a:noFill/>
+                    <a:ln w="9525">
+                      <a:noFill/>
+                      <a:miter lim="800000"/>
+                      <a:headEnd/>
+                      <a:tailEnd/>
+                    </a:ln>
+                  </pic:spPr>
+                </pic:pic>
+              </a:graphicData>
+            </a:graphic>
+          </wp:inline>
+        </w:drawing>
+      </w:r>
+    </w:p>
+    <w:p>
+      <w:pPr>
+        <w:rPr>
+          <w:lang w:val="en-US"/>
+        </w:rPr>
+      </w:pPr>
+      <w:r>
+        <w:lastRenderedPageBreak/>
+        <w:t>Добавим</w:t>
+      </w:r>
+      <w:r>
+        <w:rPr>
+          <w:lang w:val="en-US"/>
+        </w:rPr>
+        <w:t xml:space="preserve"> </w:t>
+      </w:r>
+      <w:r>
+        <w:t>компонент</w:t>
+      </w:r>
+      <w:r>
+        <w:rPr>
+          <w:lang w:val="en-US"/>
+        </w:rPr>
+        <w:t xml:space="preserve"> Vertical Layout Group</w:t>
+      </w:r>
+      <w:r>
+        <w:rPr>
+          <w:lang w:val="en-US"/>
+        </w:rPr>
+        <w:t xml:space="preserve"> к </w:t>
+      </w:r>
+      <w:proofErr w:type="spellStart"/>
+      <w:r>
+        <w:rPr>
+          <w:lang w:val="en-US"/>
+        </w:rPr>
+        <w:t>MassageManager</w:t>
+      </w:r>
+      <w:proofErr w:type="spellEnd"/>
+    </w:p>
+    <w:p>
+      <w:r>
+        <w:t>Далее, создадим объект UI-&gt;</w:t>
+      </w:r>
+      <w:proofErr w:type="spellStart"/>
+      <w:r>
+        <w:t>Panel</w:t>
+      </w:r>
+      <w:proofErr w:type="spellEnd"/>
+      <w:r>
+        <w:t xml:space="preserve">, назовем его </w:t>
+      </w:r>
+      <w:r>
+        <w:rPr>
+          <w:lang w:val="en-US"/>
+        </w:rPr>
+        <w:t>Massage</w:t>
+      </w:r>
+      <w:r>
+        <w:t xml:space="preserve">, </w:t>
+      </w:r>
+      <w:proofErr w:type="spellStart"/>
+      <w:r>
+        <w:t>выровним</w:t>
+      </w:r>
+      <w:proofErr w:type="spellEnd"/>
+      <w:r>
+        <w:t xml:space="preserve"> </w:t>
+      </w:r>
+      <w:r>
+        <w:t>по верхнему левому углу.</w:t>
+      </w:r>
+    </w:p>
+    <w:p>
+      <w:pPr>
+        <w:rPr>
+          <w:lang w:val="en-US"/>
+        </w:rPr>
+      </w:pPr>
+      <w:r>
+        <w:rPr>
+          <w:noProof/>
+          <w:lang w:eastAsia="ru-RU"/>
+        </w:rPr>
+        <w:drawing>
+          <wp:inline distT="0" distB="0" distL="0" distR="0">
+            <wp:extent cx="5940425" cy="2192816"/>
+            <wp:effectExtent l="19050" t="0" r="3175" b="0"/>
+            <wp:docPr id="23" name="Рисунок 19"/>
+            <wp:cNvGraphicFramePr>
+              <a:graphicFrameLocks xmlns:a="http://schemas.openxmlformats.org/drawingml/2006/main" noChangeAspect="1"/>
+            </wp:cNvGraphicFramePr>
+            <a:graphic xmlns:a="http://schemas.openxmlformats.org/drawingml/2006/main">
+              <a:graphicData uri="http://schemas.openxmlformats.org/drawingml/2006/picture">
+                <pic:pic xmlns:pic="http://schemas.openxmlformats.org/drawingml/2006/picture">
+                  <pic:nvPicPr>
+                    <pic:cNvPr id="0" name="Picture 19"/>
+                    <pic:cNvPicPr>
+                      <a:picLocks noChangeAspect="1" noChangeArrowheads="1"/>
+                    </pic:cNvPicPr>
+                  </pic:nvPicPr>
+                  <pic:blipFill>
+                    <a:blip r:embed="rId36" cstate="print"/>
+                    <a:srcRect/>
+                    <a:stretch>
+                      <a:fillRect/>
+                    </a:stretch>
+                  </pic:blipFill>
+                  <pic:spPr bwMode="auto">
+                    <a:xfrm>
+                      <a:off x="0" y="0"/>
+                      <a:ext cx="5940425" cy="2192816"/>
+                    </a:xfrm>
+                    <a:prstGeom prst="rect">
+                      <a:avLst/>
+                    </a:prstGeom>
+                    <a:noFill/>
+                    <a:ln w="9525">
+                      <a:noFill/>
+                      <a:miter lim="800000"/>
+                      <a:headEnd/>
+                      <a:tailEnd/>
+                    </a:ln>
+                  </pic:spPr>
+                </pic:pic>
+              </a:graphicData>
+            </a:graphic>
+          </wp:inline>
+        </w:drawing>
+      </w:r>
+    </w:p>
+    <w:p>
+      <w:r>
+        <w:t xml:space="preserve">Далее создадим объекты  </w:t>
+      </w:r>
+      <w:proofErr w:type="spellStart"/>
+      <w:r>
+        <w:t>Image</w:t>
+      </w:r>
+      <w:proofErr w:type="spellEnd"/>
+      <w:r>
+        <w:t xml:space="preserve">  и </w:t>
+      </w:r>
+      <w:proofErr w:type="spellStart"/>
+      <w:r>
+        <w:t>Text</w:t>
+      </w:r>
+      <w:proofErr w:type="spellEnd"/>
+      <w:r>
+        <w:t xml:space="preserve"> и сделаем их дочерними к </w:t>
+      </w:r>
+      <w:proofErr w:type="spellStart"/>
+      <w:r>
+        <w:t>Massage</w:t>
+      </w:r>
+      <w:proofErr w:type="spellEnd"/>
+      <w:r>
+        <w:t>.</w:t>
+      </w:r>
+    </w:p>
+    <w:p>
+      <w:pPr>
+        <w:rPr>
+          <w:lang w:val="en-US"/>
+        </w:rPr>
+      </w:pPr>
+      <w:r>
+        <w:rPr>
+          <w:noProof/>
+          <w:lang w:eastAsia="ru-RU"/>
+        </w:rPr>
+        <w:drawing>
+          <wp:inline distT="0" distB="0" distL="0" distR="0">
+            <wp:extent cx="5940425" cy="2332854"/>
+            <wp:effectExtent l="19050" t="0" r="3175" b="0"/>
+            <wp:docPr id="24" name="Рисунок 22"/>
+            <wp:cNvGraphicFramePr>
+              <a:graphicFrameLocks xmlns:a="http://schemas.openxmlformats.org/drawingml/2006/main" noChangeAspect="1"/>
+            </wp:cNvGraphicFramePr>
+            <a:graphic xmlns:a="http://schemas.openxmlformats.org/drawingml/2006/main">
+              <a:graphicData uri="http://schemas.openxmlformats.org/drawingml/2006/picture">
+                <pic:pic xmlns:pic="http://schemas.openxmlformats.org/drawingml/2006/picture">
+                  <pic:nvPicPr>
+                    <pic:cNvPr id="0" name="Picture 22"/>
+                    <pic:cNvPicPr>
+                      <a:picLocks noChangeAspect="1" noChangeArrowheads="1"/>
+                    </pic:cNvPicPr>
+                  </pic:nvPicPr>
+                  <pic:blipFill>
+                    <a:blip r:embed="rId37" cstate="print"/>
+                    <a:srcRect/>
+                    <a:stretch>
+                      <a:fillRect/>
+                    </a:stretch>
+                  </pic:blipFill>
+                  <pic:spPr bwMode="auto">
+                    <a:xfrm>
+                      <a:off x="0" y="0"/>
+                      <a:ext cx="5940425" cy="2332854"/>
+                    </a:xfrm>
+                    <a:prstGeom prst="rect">
+                      <a:avLst/>
+                    </a:prstGeom>
+                    <a:noFill/>
+                    <a:ln w="9525">
+                      <a:noFill/>
+                      <a:miter lim="800000"/>
+                      <a:headEnd/>
+                      <a:tailEnd/>
+                    </a:ln>
+                  </pic:spPr>
+                </pic:pic>
+              </a:graphicData>
+            </a:graphic>
+          </wp:inline>
+        </w:drawing>
+      </w:r>
+    </w:p>
+    <w:p>
+      <w:pPr>
+        <w:rPr>
+          <w:lang w:val="en-US"/>
+        </w:rPr>
+      </w:pPr>
+      <w:proofErr w:type="spellStart"/>
+      <w:r>
+        <w:rPr>
+          <w:lang w:val="en-US"/>
+        </w:rPr>
+        <w:t>Сделаем</w:t>
+      </w:r>
+      <w:proofErr w:type="spellEnd"/>
+      <w:r>
+        <w:rPr>
+          <w:lang w:val="en-US"/>
+        </w:rPr>
+        <w:t xml:space="preserve"> Massage </w:t>
+      </w:r>
+      <w:proofErr w:type="spellStart"/>
+      <w:r>
+        <w:rPr>
+          <w:lang w:val="en-US"/>
+        </w:rPr>
+        <w:t>дочерним</w:t>
+      </w:r>
+      <w:proofErr w:type="spellEnd"/>
+      <w:r>
+        <w:rPr>
+          <w:lang w:val="en-US"/>
+        </w:rPr>
+        <w:t xml:space="preserve"> к </w:t>
+      </w:r>
+      <w:proofErr w:type="spellStart"/>
+      <w:r>
+        <w:rPr>
+          <w:lang w:val="en-US"/>
+        </w:rPr>
+        <w:t>MassageManager</w:t>
+      </w:r>
+      <w:proofErr w:type="spellEnd"/>
+    </w:p>
+    <w:p>
+      <w:pPr>
+        <w:rPr>
+          <w:lang w:val="en-US"/>
+        </w:rPr>
+      </w:pPr>
+      <w:r>
+        <w:t xml:space="preserve">Теперь разберемся с </w:t>
+      </w:r>
+      <w:proofErr w:type="spellStart"/>
+      <w:r>
+        <w:t>Vertical</w:t>
+      </w:r>
+      <w:r>
+        <w:rPr>
+          <w:lang w:val="en-US"/>
+        </w:rPr>
+        <w:t>LayotGroup</w:t>
+      </w:r>
+      <w:proofErr w:type="spellEnd"/>
+      <w:r>
+        <w:rPr>
+          <w:lang w:val="en-US"/>
+        </w:rPr>
+        <w:t xml:space="preserve">. </w:t>
+      </w:r>
+    </w:p>
+    <w:p>
+      <w:r>
+        <w:t>Отключим</w:t>
+      </w:r>
+      <w:r>
+        <w:t xml:space="preserve"> </w:t>
+      </w:r>
+      <w:r>
+        <w:t>у</w:t>
+      </w:r>
+      <w:r>
+        <w:t xml:space="preserve"> </w:t>
+      </w:r>
+      <w:r>
+        <w:t>параметра</w:t>
+      </w:r>
+      <w:r>
+        <w:t xml:space="preserve"> </w:t>
+      </w:r>
+      <w:r>
+        <w:rPr>
+          <w:lang w:val="en-US"/>
+        </w:rPr>
+        <w:t>Child</w:t>
+      </w:r>
+      <w:r>
+        <w:t xml:space="preserve"> </w:t>
+      </w:r>
+      <w:r>
+        <w:rPr>
+          <w:lang w:val="en-US"/>
+        </w:rPr>
+        <w:t>Force</w:t>
+      </w:r>
+      <w:r>
+        <w:t xml:space="preserve"> </w:t>
+      </w:r>
+      <w:r>
+        <w:rPr>
+          <w:lang w:val="en-US"/>
+        </w:rPr>
+        <w:t>Expand</w:t>
+      </w:r>
+      <w:r>
+        <w:t xml:space="preserve"> галочки </w:t>
+      </w:r>
+      <w:proofErr w:type="spellStart"/>
+      <w:r>
+        <w:rPr>
+          <w:lang w:val="en-US"/>
+        </w:rPr>
+        <w:t>Hight</w:t>
+      </w:r>
+      <w:proofErr w:type="spellEnd"/>
+      <w:r>
+        <w:t xml:space="preserve"> и </w:t>
+      </w:r>
+      <w:r>
+        <w:rPr>
+          <w:lang w:val="en-US"/>
+        </w:rPr>
+        <w:t>Width</w:t>
+      </w:r>
+      <w:r>
+        <w:t xml:space="preserve"> чтобы избавиться от разрывов между сообщений.</w:t>
+      </w:r>
+    </w:p>
+    <w:p>
+      <w:r>
+        <w:t xml:space="preserve">Так как нам не нужно чтобы при Старте </w:t>
+      </w:r>
+      <w:proofErr w:type="spellStart"/>
+      <w:r>
+        <w:t>отображалося</w:t>
+      </w:r>
+      <w:proofErr w:type="spellEnd"/>
+      <w:r>
+        <w:t xml:space="preserve"> </w:t>
+      </w:r>
+      <w:proofErr w:type="spellStart"/>
+      <w:r>
+        <w:t>Massage</w:t>
+      </w:r>
+      <w:proofErr w:type="spellEnd"/>
+      <w:r>
+        <w:t xml:space="preserve">, сделаем из него </w:t>
+      </w:r>
+      <w:proofErr w:type="spellStart"/>
+      <w:r>
+        <w:t>префаб</w:t>
+      </w:r>
+      <w:proofErr w:type="spellEnd"/>
+      <w:r>
+        <w:t xml:space="preserve"> и удалим со сцены.</w:t>
+      </w:r>
+    </w:p>
+    <w:p>
+      <w:pPr>
+        <w:rPr>
+          <w:lang w:val="en-US"/>
+        </w:rPr>
+      </w:pPr>
+    </w:p>
+    <w:p/>
+    <w:p>
+      <w:pPr>
+        <w:rPr>
+          <w:lang w:val="en-US"/>
+        </w:rPr>
+      </w:pPr>
+      <w:r>
+        <w:rPr>
+          <w:noProof/>
+          <w:lang w:eastAsia="ru-RU"/>
+        </w:rPr>
+        <w:lastRenderedPageBreak/>
+        <w:drawing>
+          <wp:inline distT="0" distB="0" distL="0" distR="0">
+            <wp:extent cx="5940425" cy="2836984"/>
+            <wp:effectExtent l="19050" t="0" r="3175" b="0"/>
+            <wp:docPr id="26" name="Рисунок 25"/>
+            <wp:cNvGraphicFramePr>
+              <a:graphicFrameLocks xmlns:a="http://schemas.openxmlformats.org/drawingml/2006/main" noChangeAspect="1"/>
+            </wp:cNvGraphicFramePr>
+            <a:graphic xmlns:a="http://schemas.openxmlformats.org/drawingml/2006/main">
+              <a:graphicData uri="http://schemas.openxmlformats.org/drawingml/2006/picture">
+                <pic:pic xmlns:pic="http://schemas.openxmlformats.org/drawingml/2006/picture">
+                  <pic:nvPicPr>
+                    <pic:cNvPr id="0" name="Picture 25"/>
+                    <pic:cNvPicPr>
+                      <a:picLocks noChangeAspect="1" noChangeArrowheads="1"/>
+                    </pic:cNvPicPr>
+                  </pic:nvPicPr>
+                  <pic:blipFill>
+                    <a:blip r:embed="rId38"/>
+                    <a:srcRect/>
+                    <a:stretch>
+                      <a:fillRect/>
+                    </a:stretch>
+                  </pic:blipFill>
+                  <pic:spPr bwMode="auto">
+                    <a:xfrm>
+                      <a:off x="0" y="0"/>
+                      <a:ext cx="5940425" cy="2836984"/>
+                    </a:xfrm>
+                    <a:prstGeom prst="rect">
+                      <a:avLst/>
+                    </a:prstGeom>
+                    <a:noFill/>
+                    <a:ln w="9525">
+                      <a:noFill/>
+                      <a:miter lim="800000"/>
+                      <a:headEnd/>
+                      <a:tailEnd/>
+                    </a:ln>
+                  </pic:spPr>
+                </pic:pic>
+              </a:graphicData>
+            </a:graphic>
+          </wp:inline>
+        </w:drawing>
+      </w:r>
+    </w:p>
+    <w:p>
+      <w:r>
+        <w:t xml:space="preserve">Теперь добавим в </w:t>
+      </w:r>
+      <w:proofErr w:type="spellStart"/>
+      <w:r>
+        <w:t>скрипт</w:t>
+      </w:r>
+      <w:proofErr w:type="spellEnd"/>
+      <w:r>
+        <w:t xml:space="preserve"> </w:t>
+      </w:r>
+      <w:proofErr w:type="spellStart"/>
+      <w:r>
+        <w:t>Inventory</w:t>
+      </w:r>
+      <w:proofErr w:type="spellEnd"/>
+      <w:r>
+        <w:t xml:space="preserve"> методы по взаимодействию с данными объектами</w:t>
+      </w:r>
+    </w:p>
+    <w:p>
+      <w:r>
+        <w:t>Добавим переменные</w:t>
+      </w:r>
+    </w:p>
+    <w:p>
+      <w:r>
+        <w:rPr>
+          <w:noProof/>
+          <w:lang w:eastAsia="ru-RU"/>
+        </w:rPr>
+        <w:drawing>
+          <wp:inline distT="0" distB="0" distL="0" distR="0">
+            <wp:extent cx="3829050" cy="1733550"/>
+            <wp:effectExtent l="19050" t="0" r="0" b="0"/>
+            <wp:docPr id="27" name="Рисунок 28"/>
+            <wp:cNvGraphicFramePr>
+              <a:graphicFrameLocks xmlns:a="http://schemas.openxmlformats.org/drawingml/2006/main" noChangeAspect="1"/>
+            </wp:cNvGraphicFramePr>
+            <a:graphic xmlns:a="http://schemas.openxmlformats.org/drawingml/2006/main">
+              <a:graphicData uri="http://schemas.openxmlformats.org/drawingml/2006/picture">
+                <pic:pic xmlns:pic="http://schemas.openxmlformats.org/drawingml/2006/picture">
+                  <pic:nvPicPr>
+                    <pic:cNvPr id="0" name="Picture 28"/>
+                    <pic:cNvPicPr>
+                      <a:picLocks noChangeAspect="1" noChangeArrowheads="1"/>
+                    </pic:cNvPicPr>
+                  </pic:nvPicPr>
+                  <pic:blipFill>
+                    <a:blip r:embed="rId39"/>
+                    <a:srcRect/>
+                    <a:stretch>
+                      <a:fillRect/>
+                    </a:stretch>
+                  </pic:blipFill>
+                  <pic:spPr bwMode="auto">
+                    <a:xfrm>
+                      <a:off x="0" y="0"/>
+                      <a:ext cx="3829050" cy="1733550"/>
+                    </a:xfrm>
+                    <a:prstGeom prst="rect">
+                      <a:avLst/>
+                    </a:prstGeom>
+                    <a:noFill/>
+                    <a:ln w="9525">
+                      <a:noFill/>
+                      <a:miter lim="800000"/>
+                      <a:headEnd/>
+                      <a:tailEnd/>
+                    </a:ln>
+                  </pic:spPr>
+                </pic:pic>
+              </a:graphicData>
+            </a:graphic>
+          </wp:inline>
+        </w:drawing>
+      </w:r>
+    </w:p>
+    <w:p>
+      <w:r>
+        <w:t>Создадим метод по обработке</w:t>
+      </w:r>
+    </w:p>
+    <w:p>
+      <w:r>
+        <w:rPr>
+          <w:noProof/>
+          <w:lang w:eastAsia="ru-RU"/>
+        </w:rPr>
+        <w:drawing>
+          <wp:inline distT="0" distB="0" distL="0" distR="0">
+            <wp:extent cx="4591050" cy="1228725"/>
+            <wp:effectExtent l="19050" t="0" r="0" b="0"/>
+            <wp:docPr id="29" name="Рисунок 31"/>
+            <wp:cNvGraphicFramePr>
+              <a:graphicFrameLocks xmlns:a="http://schemas.openxmlformats.org/drawingml/2006/main" noChangeAspect="1"/>
+            </wp:cNvGraphicFramePr>
+            <a:graphic xmlns:a="http://schemas.openxmlformats.org/drawingml/2006/main">
+              <a:graphicData uri="http://schemas.openxmlformats.org/drawingml/2006/picture">
+                <pic:pic xmlns:pic="http://schemas.openxmlformats.org/drawingml/2006/picture">
+                  <pic:nvPicPr>
+                    <pic:cNvPr id="0" name="Picture 31"/>
+                    <pic:cNvPicPr>
+                      <a:picLocks noChangeAspect="1" noChangeArrowheads="1"/>
+                    </pic:cNvPicPr>
+                  </pic:nvPicPr>
+                  <pic:blipFill>
+                    <a:blip r:embed="rId40"/>
+                    <a:srcRect/>
+                    <a:stretch>
+                      <a:fillRect/>
+                    </a:stretch>
+                  </pic:blipFill>
+                  <pic:spPr bwMode="auto">
+                    <a:xfrm>
+                      <a:off x="0" y="0"/>
+                      <a:ext cx="4591050" cy="1228725"/>
+                    </a:xfrm>
+                    <a:prstGeom prst="rect">
+                      <a:avLst/>
+                    </a:prstGeom>
+                    <a:noFill/>
+                    <a:ln w="9525">
+                      <a:noFill/>
+                      <a:miter lim="800000"/>
+                      <a:headEnd/>
+                      <a:tailEnd/>
+                    </a:ln>
+                  </pic:spPr>
+                </pic:pic>
+              </a:graphicData>
+            </a:graphic>
+          </wp:inline>
+        </w:drawing>
+      </w:r>
+    </w:p>
+    <w:p>
+      <w:r>
+        <w:t xml:space="preserve">Вызываем в методе </w:t>
+      </w:r>
+      <w:proofErr w:type="spellStart"/>
+      <w:r>
+        <w:t>Update</w:t>
+      </w:r>
+      <w:proofErr w:type="spellEnd"/>
+    </w:p>
+    <w:p>
+      <w:pPr>
+        <w:rPr>
+          <w:lang w:val="en-US"/>
+        </w:rPr>
+      </w:pPr>
+      <w:r>
+        <w:rPr>
+          <w:noProof/>
+          <w:lang w:eastAsia="ru-RU"/>
+        </w:rPr>
+        <w:lastRenderedPageBreak/>
+        <w:drawing>
+          <wp:inline distT="0" distB="0" distL="0" distR="0">
+            <wp:extent cx="5495925" cy="3276600"/>
+            <wp:effectExtent l="19050" t="0" r="9525" b="0"/>
+            <wp:docPr id="30" name="Рисунок 34"/>
+            <wp:cNvGraphicFramePr>
+              <a:graphicFrameLocks xmlns:a="http://schemas.openxmlformats.org/drawingml/2006/main" noChangeAspect="1"/>
+            </wp:cNvGraphicFramePr>
+            <a:graphic xmlns:a="http://schemas.openxmlformats.org/drawingml/2006/main">
+              <a:graphicData uri="http://schemas.openxmlformats.org/drawingml/2006/picture">
+                <pic:pic xmlns:pic="http://schemas.openxmlformats.org/drawingml/2006/picture">
+                  <pic:nvPicPr>
+                    <pic:cNvPr id="0" name="Picture 34"/>
+                    <pic:cNvPicPr>
+                      <a:picLocks noChangeAspect="1" noChangeArrowheads="1"/>
+                    </pic:cNvPicPr>
+                  </pic:nvPicPr>
+                  <pic:blipFill>
+                    <a:blip r:embed="rId41"/>
+                    <a:srcRect/>
+                    <a:stretch>
+                      <a:fillRect/>
+                    </a:stretch>
+                  </pic:blipFill>
+                  <pic:spPr bwMode="auto">
+                    <a:xfrm>
+                      <a:off x="0" y="0"/>
+                      <a:ext cx="5495925" cy="3276600"/>
+                    </a:xfrm>
+                    <a:prstGeom prst="rect">
+                      <a:avLst/>
+                    </a:prstGeom>
+                    <a:noFill/>
+                    <a:ln w="9525">
+                      <a:noFill/>
+                      <a:miter lim="800000"/>
+                      <a:headEnd/>
+                      <a:tailEnd/>
+                    </a:ln>
+                  </pic:spPr>
+                </pic:pic>
+              </a:graphicData>
+            </a:graphic>
+          </wp:inline>
+        </w:drawing>
+      </w:r>
+    </w:p>
+    <w:p>
+      <w:r>
+        <w:t xml:space="preserve">Назначаем в </w:t>
+      </w:r>
+      <w:proofErr w:type="spellStart"/>
+      <w:r>
+        <w:t>Inspector</w:t>
+      </w:r>
+      <w:proofErr w:type="spellEnd"/>
+      <w:r>
+        <w:t xml:space="preserve"> менеджера и </w:t>
+      </w:r>
+      <w:proofErr w:type="spellStart"/>
+      <w:r>
+        <w:t>префаб</w:t>
+      </w:r>
+      <w:proofErr w:type="spellEnd"/>
+      <w:r>
+        <w:t xml:space="preserve"> сообщения</w:t>
+      </w:r>
+    </w:p>
+    <w:p>
+      <w:r>
+        <w:rPr>
+          <w:noProof/>
+          <w:lang w:eastAsia="ru-RU"/>
+        </w:rPr>
+        <w:drawing>
+          <wp:inline distT="0" distB="0" distL="0" distR="0">
+            <wp:extent cx="3714750" cy="4219575"/>
+            <wp:effectExtent l="19050" t="0" r="0" b="0"/>
+            <wp:docPr id="32" name="Рисунок 37"/>
+            <wp:cNvGraphicFramePr>
+              <a:graphicFrameLocks xmlns:a="http://schemas.openxmlformats.org/drawingml/2006/main" noChangeAspect="1"/>
+            </wp:cNvGraphicFramePr>
+            <a:graphic xmlns:a="http://schemas.openxmlformats.org/drawingml/2006/main">
+              <a:graphicData uri="http://schemas.openxmlformats.org/drawingml/2006/picture">
+                <pic:pic xmlns:pic="http://schemas.openxmlformats.org/drawingml/2006/picture">
+                  <pic:nvPicPr>
+                    <pic:cNvPr id="0" name="Picture 37"/>
+                    <pic:cNvPicPr>
+                      <a:picLocks noChangeAspect="1" noChangeArrowheads="1"/>
+                    </pic:cNvPicPr>
+                  </pic:nvPicPr>
+                  <pic:blipFill>
+                    <a:blip r:embed="rId42"/>
+                    <a:srcRect/>
+                    <a:stretch>
+                      <a:fillRect/>
+                    </a:stretch>
+                  </pic:blipFill>
+                  <pic:spPr bwMode="auto">
+                    <a:xfrm>
+                      <a:off x="0" y="0"/>
+                      <a:ext cx="3714750" cy="4219575"/>
                     </a:xfrm>
                     <a:prstGeom prst="rect">
                       <a:avLst/>

</xml_diff>